<commit_message>
Update teoria.docx file content
Revised the content of teoria.docx to incorporate necessary changes. This ensures the document remains accurate and up-to-date.
</commit_message>
<xml_diff>
--- a/teoria.docx
+++ b/teoria.docx
@@ -39,19 +39,7 @@
           <w:lang w:val="sk-SK"/>
           <w14:ligatures w14:val="none"/>
         </w:rPr>
-        <w:t xml:space="preserve"> </w:t>
-      </w:r>
-      <w:r>
-        <w:rPr>
-          <w:rFonts w:ascii="Times New Roman" w:eastAsia="Times New Roman" w:hAnsi="Times New Roman" w:cs="Times New Roman"/>
-          <w:color w:val="auto"/>
-          <w:kern w:val="0"/>
-          <w:sz w:val="24"/>
-          <w:szCs w:val="24"/>
-          <w:lang w:val="sk-SK"/>
-          <w14:ligatures w14:val="none"/>
-        </w:rPr>
-        <w:t>Parametrizácia zvukového signálu pomocou rôznych typov príznakov</w:t>
+        <w:t xml:space="preserve"> Parametrizácia zvukového signálu pomocou rôznych typov príznakov</w:t>
       </w:r>
     </w:p>
     <w:p>
@@ -151,8 +139,10 @@
     <w:p>
       <w:pPr>
         <w:rPr>
-          <w:rFonts w:ascii="Times New Roman" w:hAnsi="Times New Roman" w:cs="Times New Roman"/>
-          <w:lang w:val="sk-SK"/>
+          <w:rFonts w:ascii="Times New Roman" w:eastAsia="Times New Roman" w:hAnsi="Times New Roman" w:cs="Times New Roman"/>
+          <w:kern w:val="0"/>
+          <w:lang w:val="sk-SK"/>
+          <w14:ligatures w14:val="none"/>
         </w:rPr>
       </w:pPr>
       <w:r>
@@ -306,6 +296,12 @@
     <w:p>
       <w:pPr>
         <w:rPr>
+          <w:rFonts w:ascii="Times New Roman" w:hAnsi="Times New Roman" w:cs="Times New Roman"/>
+          <w:lang w:val="sk-SK"/>
+        </w:rPr>
+      </w:pPr>
+      <w:r>
+        <w:rPr>
           <w:rFonts w:ascii="Times New Roman" w:eastAsia="Times New Roman" w:hAnsi="Times New Roman" w:cs="Times New Roman"/>
           <w:b/>
           <w:bCs/>
@@ -313,8 +309,41 @@
           <w:lang w:val="sk-SK"/>
           <w14:ligatures w14:val="none"/>
         </w:rPr>
-      </w:pPr>
-      <w:r>
+        <w:t>Kód:</w:t>
+      </w:r>
+      <w:r>
+        <w:rPr>
+          <w:rFonts w:ascii="Times New Roman" w:eastAsia="Times New Roman" w:hAnsi="Times New Roman" w:cs="Times New Roman"/>
+          <w:kern w:val="0"/>
+          <w:lang w:val="sk-SK"/>
+          <w14:ligatures w14:val="none"/>
+        </w:rPr>
+        <w:t xml:space="preserve"> </w:t>
+      </w:r>
+      <w:hyperlink r:id="rId5" w:history="1">
+        <w:r>
+          <w:rPr>
+            <w:rStyle w:val="Hyperlink"/>
+            <w:rFonts w:ascii="Times New Roman" w:eastAsia="Times New Roman" w:hAnsi="Times New Roman" w:cs="Times New Roman"/>
+            <w:kern w:val="0"/>
+            <w:lang w:val="sk-SK"/>
+            <w14:ligatures w14:val="none"/>
+          </w:rPr>
+          <w:t>https://github.com/ManuelMaslonka/extractionOfFeatures</w:t>
+        </w:r>
+      </w:hyperlink>
+      <w:r>
+        <w:rPr>
+          <w:rFonts w:ascii="Times New Roman" w:eastAsia="Times New Roman" w:hAnsi="Times New Roman" w:cs="Times New Roman"/>
+          <w:kern w:val="0"/>
+          <w:lang w:val="sk-SK"/>
+          <w14:ligatures w14:val="none"/>
+        </w:rPr>
+        <w:t xml:space="preserve"> , sú tam aj nahrávky, grafy.</w:t>
+      </w:r>
+    </w:p>
+    <w:p>
+      <w:pPr>
         <w:rPr>
           <w:rFonts w:ascii="Times New Roman" w:eastAsia="Times New Roman" w:hAnsi="Times New Roman" w:cs="Times New Roman"/>
           <w:b/>
@@ -323,6 +352,16 @@
           <w:lang w:val="sk-SK"/>
           <w14:ligatures w14:val="none"/>
         </w:rPr>
+      </w:pPr>
+      <w:r>
+        <w:rPr>
+          <w:rFonts w:ascii="Times New Roman" w:eastAsia="Times New Roman" w:hAnsi="Times New Roman" w:cs="Times New Roman"/>
+          <w:b/>
+          <w:bCs/>
+          <w:kern w:val="0"/>
+          <w:lang w:val="sk-SK"/>
+          <w14:ligatures w14:val="none"/>
+        </w:rPr>
         <w:t>Teória:</w:t>
       </w:r>
     </w:p>
@@ -686,13 +725,7 @@
         <w:rPr>
           <w:lang w:val="sk-SK"/>
         </w:rPr>
-        <w:t xml:space="preserve"> popisy. Každý z týchto príznakov prispieva k lepšiemu porozumeniu štruktúry a obsahu hudby, čím vytvára vhodný základ pre následnú klasifikáciu</w:t>
-      </w:r>
-      <w:r>
-        <w:rPr>
-          <w:lang w:val="sk-SK"/>
-        </w:rPr>
-        <w:t>.</w:t>
+        <w:t xml:space="preserve"> popisy. Každý z týchto príznakov prispieva k lepšiemu porozumeniu štruktúry a obsahu hudby, čím vytvára vhodný základ pre následnú klasifikáciu.</w:t>
       </w:r>
     </w:p>
     <w:p>
@@ -1066,6 +1099,300 @@
           <w:lang w:val="sk-SK"/>
         </w:rPr>
         <w:t>Výber a kombinácia týchto príznakov umožňuje vytvoriť viacrozmernú reprezentáciu každého hudobného diela. V tejto forme sa dá zvuk efektívne porovnať, analyzovať a nakoniec klasifikovať do jednotlivých žánrov pomocou algoritmov strojového učenia.</w:t>
+      </w:r>
+    </w:p>
+    <w:p>
+      <w:pPr>
+        <w:pStyle w:val="p1"/>
+        <w:rPr>
+          <w:lang w:val="sk-SK"/>
+        </w:rPr>
+      </w:pPr>
+      <w:r>
+        <w:rPr>
+          <w:rStyle w:val="s1"/>
+          <w:rFonts w:eastAsiaTheme="majorEastAsia"/>
+          <w:b/>
+          <w:bCs/>
+          <w:lang w:val="sk-SK"/>
+        </w:rPr>
+        <w:t>k-NN (k-</w:t>
+      </w:r>
+      <w:proofErr w:type="spellStart"/>
+      <w:r>
+        <w:rPr>
+          <w:rStyle w:val="s1"/>
+          <w:rFonts w:eastAsiaTheme="majorEastAsia"/>
+          <w:b/>
+          <w:bCs/>
+          <w:lang w:val="sk-SK"/>
+        </w:rPr>
+        <w:t>Nearest</w:t>
+      </w:r>
+      <w:proofErr w:type="spellEnd"/>
+      <w:r>
+        <w:rPr>
+          <w:rStyle w:val="s1"/>
+          <w:rFonts w:eastAsiaTheme="majorEastAsia"/>
+          <w:b/>
+          <w:bCs/>
+          <w:lang w:val="sk-SK"/>
+        </w:rPr>
+        <w:t xml:space="preserve"> </w:t>
+      </w:r>
+      <w:proofErr w:type="spellStart"/>
+      <w:r>
+        <w:rPr>
+          <w:rStyle w:val="s1"/>
+          <w:rFonts w:eastAsiaTheme="majorEastAsia"/>
+          <w:b/>
+          <w:bCs/>
+          <w:lang w:val="sk-SK"/>
+        </w:rPr>
+        <w:t>Neighbors</w:t>
+      </w:r>
+      <w:proofErr w:type="spellEnd"/>
+      <w:r>
+        <w:rPr>
+          <w:rStyle w:val="s1"/>
+          <w:rFonts w:eastAsiaTheme="majorEastAsia"/>
+          <w:b/>
+          <w:bCs/>
+          <w:lang w:val="sk-SK"/>
+        </w:rPr>
+        <w:t>)</w:t>
+      </w:r>
+      <w:r>
+        <w:rPr>
+          <w:lang w:val="sk-SK"/>
+        </w:rPr>
+        <w:t xml:space="preserve"> je neparametrický algoritmus strojového učenia, ktorý sa používa predovšetkým na klasifikáciu, ale aj na regresiu. Pracuje na veľmi intuitívnom princípe – pri rozhodovaní o tom, do ktorej triedy patrí nový vstupný bod, sa pozrie na </w:t>
+      </w:r>
+      <w:r>
+        <w:rPr>
+          <w:rStyle w:val="s1"/>
+          <w:rFonts w:eastAsiaTheme="majorEastAsia"/>
+          <w:lang w:val="sk-SK"/>
+        </w:rPr>
+        <w:t>k najbližších susedov</w:t>
+      </w:r>
+      <w:r>
+        <w:rPr>
+          <w:lang w:val="sk-SK"/>
+        </w:rPr>
+        <w:t xml:space="preserve"> v </w:t>
+      </w:r>
+      <w:proofErr w:type="spellStart"/>
+      <w:r>
+        <w:rPr>
+          <w:lang w:val="sk-SK"/>
+        </w:rPr>
+        <w:t>trénovacích</w:t>
+      </w:r>
+      <w:proofErr w:type="spellEnd"/>
+      <w:r>
+        <w:rPr>
+          <w:lang w:val="sk-SK"/>
+        </w:rPr>
+        <w:t xml:space="preserve"> dátach (napr. podľa Euklidovskej vzdialenosti) a vyberie triedu, ktorá sa medzi nimi vyskytuje najčastejšie. Výhodou k-NN je jednoduchosť, flexibilita a schopnosť dobre pracovať s nelineárnymi dátami bez potreby trénovania modelu. Nevýhodou môže byť pomalosť pri veľkých dátových množinách a citlivosť na výber vhodného k, ako aj normalizáciu vstupných dát. V oblasti </w:t>
+      </w:r>
+      <w:proofErr w:type="spellStart"/>
+      <w:r>
+        <w:rPr>
+          <w:lang w:val="sk-SK"/>
+        </w:rPr>
+        <w:t>audiospracovania</w:t>
+      </w:r>
+      <w:proofErr w:type="spellEnd"/>
+      <w:r>
+        <w:rPr>
+          <w:lang w:val="sk-SK"/>
+        </w:rPr>
+        <w:t xml:space="preserve"> sa môže použiť napríklad na klasifikáciu hudobných žánrov na základe extrahovaných príznakov.</w:t>
+      </w:r>
+    </w:p>
+    <w:p>
+      <w:pPr>
+        <w:pStyle w:val="p1"/>
+        <w:rPr>
+          <w:lang w:val="sk-SK"/>
+        </w:rPr>
+      </w:pPr>
+      <w:r>
+        <w:rPr>
+          <w:rStyle w:val="s1"/>
+          <w:rFonts w:eastAsiaTheme="majorEastAsia"/>
+          <w:b/>
+          <w:bCs/>
+          <w:lang w:val="sk-SK"/>
+        </w:rPr>
+        <w:t>SVM (</w:t>
+      </w:r>
+      <w:proofErr w:type="spellStart"/>
+      <w:r>
+        <w:rPr>
+          <w:rStyle w:val="s1"/>
+          <w:rFonts w:eastAsiaTheme="majorEastAsia"/>
+          <w:b/>
+          <w:bCs/>
+          <w:lang w:val="sk-SK"/>
+        </w:rPr>
+        <w:t>Support</w:t>
+      </w:r>
+      <w:proofErr w:type="spellEnd"/>
+      <w:r>
+        <w:rPr>
+          <w:rStyle w:val="s1"/>
+          <w:rFonts w:eastAsiaTheme="majorEastAsia"/>
+          <w:b/>
+          <w:bCs/>
+          <w:lang w:val="sk-SK"/>
+        </w:rPr>
+        <w:t xml:space="preserve"> </w:t>
+      </w:r>
+      <w:proofErr w:type="spellStart"/>
+      <w:r>
+        <w:rPr>
+          <w:rStyle w:val="s1"/>
+          <w:rFonts w:eastAsiaTheme="majorEastAsia"/>
+          <w:b/>
+          <w:bCs/>
+          <w:lang w:val="sk-SK"/>
+        </w:rPr>
+        <w:t>Vector</w:t>
+      </w:r>
+      <w:proofErr w:type="spellEnd"/>
+      <w:r>
+        <w:rPr>
+          <w:rStyle w:val="s1"/>
+          <w:rFonts w:eastAsiaTheme="majorEastAsia"/>
+          <w:b/>
+          <w:bCs/>
+          <w:lang w:val="sk-SK"/>
+        </w:rPr>
+        <w:t xml:space="preserve"> </w:t>
+      </w:r>
+      <w:proofErr w:type="spellStart"/>
+      <w:r>
+        <w:rPr>
+          <w:rStyle w:val="s1"/>
+          <w:rFonts w:eastAsiaTheme="majorEastAsia"/>
+          <w:b/>
+          <w:bCs/>
+          <w:lang w:val="sk-SK"/>
+        </w:rPr>
+        <w:t>Machine</w:t>
+      </w:r>
+      <w:proofErr w:type="spellEnd"/>
+      <w:r>
+        <w:rPr>
+          <w:rStyle w:val="s1"/>
+          <w:rFonts w:eastAsiaTheme="majorEastAsia"/>
+          <w:b/>
+          <w:bCs/>
+          <w:lang w:val="sk-SK"/>
+        </w:rPr>
+        <w:t>)</w:t>
+      </w:r>
+      <w:r>
+        <w:rPr>
+          <w:lang w:val="sk-SK"/>
+        </w:rPr>
+        <w:t xml:space="preserve"> je silný a presný algoritmus určený na </w:t>
+      </w:r>
+      <w:r>
+        <w:rPr>
+          <w:rStyle w:val="s1"/>
+          <w:rFonts w:eastAsiaTheme="majorEastAsia"/>
+          <w:lang w:val="sk-SK"/>
+        </w:rPr>
+        <w:t>klasifikáciu aj regresiu</w:t>
+      </w:r>
+      <w:r>
+        <w:rPr>
+          <w:lang w:val="sk-SK"/>
+        </w:rPr>
+        <w:t xml:space="preserve">, ktorý hľadá optimálnu hranicu (tzv. </w:t>
+      </w:r>
+      <w:proofErr w:type="spellStart"/>
+      <w:r>
+        <w:rPr>
+          <w:lang w:val="sk-SK"/>
+        </w:rPr>
+        <w:t>hyperrovinu</w:t>
+      </w:r>
+      <w:proofErr w:type="spellEnd"/>
+      <w:r>
+        <w:rPr>
+          <w:lang w:val="sk-SK"/>
+        </w:rPr>
+        <w:t>), ktorá čo najlepšie oddelí body rôznych tried. SVM sa snaží maximalizovať vzdialenosť medzi touto hranicou a najbližšími bodmi (</w:t>
+      </w:r>
+      <w:proofErr w:type="spellStart"/>
+      <w:r>
+        <w:rPr>
+          <w:lang w:val="sk-SK"/>
+        </w:rPr>
+        <w:t>support</w:t>
+      </w:r>
+      <w:proofErr w:type="spellEnd"/>
+      <w:r>
+        <w:rPr>
+          <w:lang w:val="sk-SK"/>
+        </w:rPr>
+        <w:t xml:space="preserve"> </w:t>
+      </w:r>
+      <w:proofErr w:type="spellStart"/>
+      <w:r>
+        <w:rPr>
+          <w:lang w:val="sk-SK"/>
+        </w:rPr>
+        <w:t>vectors</w:t>
+      </w:r>
+      <w:proofErr w:type="spellEnd"/>
+      <w:r>
+        <w:rPr>
+          <w:lang w:val="sk-SK"/>
+        </w:rPr>
+        <w:t xml:space="preserve">), čo zvyšuje robustnosť a generalizáciu modelu. Pomocou tzv. </w:t>
+      </w:r>
+      <w:proofErr w:type="spellStart"/>
+      <w:r>
+        <w:rPr>
+          <w:rStyle w:val="s1"/>
+          <w:rFonts w:eastAsiaTheme="majorEastAsia"/>
+          <w:lang w:val="sk-SK"/>
+        </w:rPr>
+        <w:t>kernelových</w:t>
+      </w:r>
+      <w:proofErr w:type="spellEnd"/>
+      <w:r>
+        <w:rPr>
+          <w:rStyle w:val="s1"/>
+          <w:rFonts w:eastAsiaTheme="majorEastAsia"/>
+          <w:lang w:val="sk-SK"/>
+        </w:rPr>
+        <w:t xml:space="preserve"> funkcií</w:t>
+      </w:r>
+      <w:r>
+        <w:rPr>
+          <w:lang w:val="sk-SK"/>
+        </w:rPr>
+        <w:t xml:space="preserve"> dokáže SVM pracovať aj s nelineárne oddeliteľnými dátami, pričom dáta prevádza do vyšších dimenzií, kde je možné nájsť lineárnu hranicu. Vďaka tejto schopnosti je SVM obľúbený v úlohách s vysokou komplexnosťou a </w:t>
+      </w:r>
+      <w:proofErr w:type="spellStart"/>
+      <w:r>
+        <w:rPr>
+          <w:lang w:val="sk-SK"/>
+        </w:rPr>
+        <w:t>rozmerovosťou</w:t>
+      </w:r>
+      <w:proofErr w:type="spellEnd"/>
+      <w:r>
+        <w:rPr>
+          <w:lang w:val="sk-SK"/>
+        </w:rPr>
+        <w:t>, ako napríklad rozpoznávanie reči, textová klasifikácia alebo detekcia zvukových udalostí.</w:t>
       </w:r>
     </w:p>
     <w:p>
@@ -1175,7 +1502,15 @@
           <w:rFonts w:ascii="Times New Roman" w:hAnsi="Times New Roman" w:cs="Times New Roman"/>
           <w:lang w:val="sk-SK"/>
         </w:rPr>
-        <w:t xml:space="preserve"> GTZAN obsahuje 1000 hudobných nahrávok, pričom každá stopa má dĺžku 30 sekúnd. Tieto nahrávky sú rozdelené rovnomerne do 10 hudobných žánrov, teda každý žáner je zastúpený 100 skladbami. Všetky súbory sú vo formáte .</w:t>
+        <w:t xml:space="preserve"> GTZAN obsahuje 1000 hudobných nahrávok, pričom každá stopa má dĺžku 30 sekúnd. Tieto nahrávky sú rozdelené rovnomerne do 10 hudobných žánrov, teda každý žáner je zastúpený </w:t>
+      </w:r>
+      <w:r>
+        <w:rPr>
+          <w:rFonts w:ascii="Times New Roman" w:hAnsi="Times New Roman" w:cs="Times New Roman"/>
+          <w:lang w:val="sk-SK"/>
+        </w:rPr>
+        <w:lastRenderedPageBreak/>
+        <w:t>100 skladbami. Všetky súbory sú vo formáte .</w:t>
       </w:r>
       <w:proofErr w:type="spellStart"/>
       <w:r>
@@ -1500,7 +1835,6 @@
           <w:rFonts w:ascii="Times New Roman" w:hAnsi="Times New Roman" w:cs="Times New Roman"/>
           <w:lang w:val="sk-SK"/>
         </w:rPr>
-        <w:lastRenderedPageBreak/>
         <w:tab/>
         <w:t>•</w:t>
       </w:r>
@@ -1535,6 +1869,7 @@
           <w:bCs/>
           <w:lang w:val="sk-SK"/>
         </w:rPr>
+        <w:lastRenderedPageBreak/>
         <w:t>Schéma postupu</w:t>
       </w:r>
       <w:r>
@@ -1568,7 +1903,7 @@
                     <pic:cNvPicPr/>
                   </pic:nvPicPr>
                   <pic:blipFill>
-                    <a:blip r:embed="rId5" cstate="print">
+                    <a:blip r:embed="rId6" cstate="print">
                       <a:extLst>
                         <a:ext uri="{28A0092B-C50C-407E-A947-70E740481C1C}">
                           <a14:useLocalDpi xmlns:a14="http://schemas.microsoft.com/office/drawing/2010/main" val="0"/>
@@ -1824,14 +2159,7 @@
         <w:rPr>
           <w:lang w:val="sk-SK"/>
         </w:rPr>
-        <w:t xml:space="preserve">, ktorý umožňuje flexibilné a modulárne pridávanie alebo úpravu jednotlivých metód extrakcie. Každý príznak je reprezentovaný samostatnou triedou, ktorá implementuje spoločné </w:t>
-      </w:r>
-      <w:r>
-        <w:rPr>
-          <w:lang w:val="sk-SK"/>
-        </w:rPr>
-        <w:lastRenderedPageBreak/>
-        <w:t xml:space="preserve">rozhranie definované v abstraktnej triede </w:t>
+        <w:t xml:space="preserve">, ktorý umožňuje flexibilné a modulárne pridávanie alebo úpravu jednotlivých metód extrakcie. Každý príznak je reprezentovaný samostatnou triedou, ktorá implementuje spoločné rozhranie definované v abstraktnej triede </w:t>
       </w:r>
       <w:r>
         <w:rPr>
@@ -1873,6 +2201,7 @@
         <w:rPr>
           <w:lang w:val="sk-SK"/>
         </w:rPr>
+        <w:lastRenderedPageBreak/>
         <w:t xml:space="preserve">Všetky </w:t>
       </w:r>
       <w:proofErr w:type="spellStart"/>
@@ -2872,7 +3201,6 @@
                 <w:lang w:val="sk-SK"/>
                 <w14:ligatures w14:val="none"/>
               </w:rPr>
-              <w:lastRenderedPageBreak/>
               <w:t>Rytmické príznaky</w:t>
             </w:r>
           </w:p>
@@ -2989,6 +3317,7 @@
                 <w:lang w:val="sk-SK"/>
                 <w14:ligatures w14:val="none"/>
               </w:rPr>
+              <w:lastRenderedPageBreak/>
               <w:t>Zložené príznaky A</w:t>
             </w:r>
           </w:p>
@@ -4093,6 +4422,7 @@
         <w:rPr>
           <w:lang w:val="sk-SK"/>
         </w:rPr>
+        <w:lastRenderedPageBreak/>
         <w:t>KNN výsledky</w:t>
       </w:r>
     </w:p>
@@ -4124,7 +4454,7 @@
                     <pic:cNvPicPr/>
                   </pic:nvPicPr>
                   <pic:blipFill>
-                    <a:blip r:embed="rId6"/>
+                    <a:blip r:embed="rId7"/>
                     <a:stretch>
                       <a:fillRect/>
                     </a:stretch>
@@ -7355,6 +7685,7 @@
         <w:rPr>
           <w:lang w:val="sk-SK"/>
         </w:rPr>
+        <w:lastRenderedPageBreak/>
         <w:t>SVM výsledky</w:t>
       </w:r>
     </w:p>
@@ -7386,7 +7717,7 @@
                     <pic:cNvPicPr/>
                   </pic:nvPicPr>
                   <pic:blipFill>
-                    <a:blip r:embed="rId7"/>
+                    <a:blip r:embed="rId8"/>
                     <a:stretch>
                       <a:fillRect/>
                     </a:stretch>
@@ -12763,6 +13094,18 @@
       </w:tblBorders>
     </w:tblPr>
   </w:style>
+  <w:style w:type="character" w:styleId="FollowedHyperlink">
+    <w:name w:val="FollowedHyperlink"/>
+    <w:basedOn w:val="DefaultParagraphFont"/>
+    <w:uiPriority w:val="99"/>
+    <w:semiHidden/>
+    <w:unhideWhenUsed/>
+    <w:rsid w:val="00C254EF"/>
+    <w:rPr>
+      <w:color w:val="96607D" w:themeColor="followedHyperlink"/>
+      <w:u w:val="single"/>
+    </w:rPr>
+  </w:style>
 </w:styles>
 </file>
 

</xml_diff>